<commit_message>
Removed visible chunk of code that shouldn't be there
</commit_message>
<xml_diff>
--- a/shorts-paper.docx
+++ b/shorts-paper.docx
@@ -110,7 +110,7 @@
         <w:pStyle w:val="Date"/>
       </w:pPr>
       <w:r>
-        <w:t xml:space="preserve">2022-07-07</w:t>
+        <w:t xml:space="preserve">2022-07-21</w:t>
       </w:r>
     </w:p>
     <w:p>
@@ -2945,7 +2945,7 @@
           <w:bCs/>
           <w:b/>
         </w:rPr>
-        <w:t xml:space="preserve">tidyverse</w:t>
+        <w:t xml:space="preserve">{tidyverse}</w:t>
       </w:r>
       <w:r>
         <w:t xml:space="preserve"> </w:t>
@@ -3630,7 +3630,7 @@
           <w:bCs/>
           <w:b/>
         </w:rPr>
-        <w:t xml:space="preserve">ggplot2</w:t>
+        <w:t xml:space="preserve">{ggplot2}</w:t>
       </w:r>
       <w:r>
         <w:t xml:space="preserve"> </w:t>
@@ -4402,7 +4402,7 @@
         <w:rPr>
           <w:rStyle w:val="CommentTok"/>
         </w:rPr>
-        <w:t xml:space="preserve">#&gt;  7.999887  1.068770  7.485133 14.970054 -0.000215 </w:t>
+        <w:t xml:space="preserve">#&gt;  7.999887  1.068770  7.485134 14.970056 -0.000215 </w:t>
       </w:r>
       <w:r>
         <w:br/>
@@ -4877,7 +4877,7 @@
         <w:rPr>
           <w:rStyle w:val="CommentTok"/>
         </w:rPr>
-        <w:t xml:space="preserve">#&gt;  7.9999558  1.0693094  7.4814227 14.9627626  0.0000522 </w:t>
+        <w:t xml:space="preserve">#&gt;  7.9999561  1.0693099  7.4814199 14.9627577  0.0000525 </w:t>
       </w:r>
       <w:r>
         <w:br/>
@@ -6200,7 +6200,7 @@
           <w:bCs/>
           <w:b/>
         </w:rPr>
-        <w:t xml:space="preserve">ggplot2</w:t>
+        <w:t xml:space="preserve">{ggplot2}</w:t>
       </w:r>
       <w:r>
         <w:t xml:space="preserve"> </w:t>
@@ -6230,7 +6230,7 @@
           <w:bCs/>
           <w:b/>
         </w:rPr>
-        <w:t xml:space="preserve">dplyr</w:t>
+        <w:t xml:space="preserve">{dplyr}</w:t>
       </w:r>
       <w:r>
         <w:t xml:space="preserve"> </w:t>
@@ -6260,7 +6260,7 @@
           <w:bCs/>
           <w:b/>
         </w:rPr>
-        <w:t xml:space="preserve">tidyr</w:t>
+        <w:t xml:space="preserve">{tidyr}</w:t>
       </w:r>
       <w:r>
         <w:t xml:space="preserve"> </w:t>
@@ -6293,7 +6293,7 @@
           <w:bCs/>
           <w:b/>
         </w:rPr>
-        <w:t xml:space="preserve">tidyverse</w:t>
+        <w:t xml:space="preserve">{tidyverse}</w:t>
       </w:r>
       <w:r>
         <w:t xml:space="preserve"> </w:t>
@@ -9045,7 +9045,7 @@
       </w:r>
     </w:p>
     <w:bookmarkEnd w:id="44"/>
-    <w:bookmarkStart w:id="66" w:name="X8874a6b3811b7acd8eb041e36a2548e1b1196fe"/>
+    <w:bookmarkStart w:id="58" w:name="X8874a6b3811b7acd8eb041e36a2548e1b1196fe"/>
     <w:p>
       <w:pPr>
         <w:pStyle w:val="Heading2"/>
@@ -10856,10 +10856,11 @@
       </w:r>
     </w:p>
     <w:bookmarkEnd w:id="57"/>
-    <w:bookmarkStart w:id="58" w:name="X011273a575d0cc66c8ecd1ced375985db178691"/>
-    <w:p>
-      <w:pPr>
-        <w:pStyle w:val="Heading3"/>
+    <w:bookmarkEnd w:id="58"/>
+    <w:bookmarkStart w:id="66" w:name="X011273a575d0cc66c8ecd1ced375985db178691"/>
+    <w:p>
+      <w:pPr>
+        <w:pStyle w:val="Heading2"/>
       </w:pPr>
       <w:r>
         <w:t xml:space="preserve">How to overcome missing the initial force production when using timing gates?</w:t>
@@ -14093,7 +14094,6 @@
         <w:t xml:space="preserve">As can be seen from the results, the estimated FD model correctly estimated Jack’s sprint parameters. There are a few issues with this model definition. Besides being novel and still not validated with actual data, the estimated FD model has three parameters to estimate, which implies that at least four sprint splits are needed. This imposes practical limitations since acquiring five timing gates (one for a start and four for splits) might be practically troublesome (which is also the case with the estimated TC model). In addition, the estimated FD model can be ill-defined in scenarios involving reaction time and no actual flying sprint involved. This is often the case when a gunshot is used to initiate the timing system.</w:t>
       </w:r>
     </w:p>
-    <w:bookmarkEnd w:id="58"/>
     <w:bookmarkStart w:id="65" w:name="simple-simulation-using-proposed-models"/>
     <w:p>
       <w:pPr>
@@ -14306,636 +14306,7 @@
     </w:p>
     <w:p>
       <w:pPr>
-        <w:pStyle w:val="SourceCode"/>
-      </w:pPr>
-      <w:r>
-        <w:rPr>
-          <w:rStyle w:val="CommentTok"/>
-        </w:rPr>
-        <w:t xml:space="preserve"># Residuals</w:t>
-      </w:r>
-      <w:r>
-        <w:br/>
-      </w:r>
-      <w:r>
-        <w:rPr>
-          <w:rStyle w:val="FunctionTok"/>
-        </w:rPr>
-        <w:t xml:space="preserve">ggplot</w:t>
-      </w:r>
-      <w:r>
-        <w:rPr>
-          <w:rStyle w:val="NormalTok"/>
-        </w:rPr>
-        <w:t xml:space="preserve">(</w:t>
-      </w:r>
-      <w:r>
-        <w:br/>
-      </w:r>
-      <w:r>
-        <w:rPr>
-          <w:rStyle w:val="NormalTok"/>
-        </w:rPr>
-        <w:t xml:space="preserve">  model_df,</w:t>
-      </w:r>
-      <w:r>
-        <w:br/>
-      </w:r>
-      <w:r>
-        <w:rPr>
-          <w:rStyle w:val="NormalTok"/>
-        </w:rPr>
-        <w:t xml:space="preserve">  </w:t>
-      </w:r>
-      <w:r>
-        <w:rPr>
-          <w:rStyle w:val="FunctionTok"/>
-        </w:rPr>
-        <w:t xml:space="preserve">aes</w:t>
-      </w:r>
-      <w:r>
-        <w:rPr>
-          <w:rStyle w:val="NormalTok"/>
-        </w:rPr>
-        <w:t xml:space="preserve">(</w:t>
-      </w:r>
-      <w:r>
-        <w:br/>
-      </w:r>
-      <w:r>
-        <w:rPr>
-          <w:rStyle w:val="NormalTok"/>
-        </w:rPr>
-        <w:t xml:space="preserve">    </w:t>
-      </w:r>
-      <w:r>
-        <w:rPr>
-          <w:rStyle w:val="AttributeTok"/>
-        </w:rPr>
-        <w:t xml:space="preserve">y =</w:t>
-      </w:r>
-      <w:r>
-        <w:rPr>
-          <w:rStyle w:val="NormalTok"/>
-        </w:rPr>
-        <w:t xml:space="preserve"> residuals,</w:t>
-      </w:r>
-      <w:r>
-        <w:br/>
-      </w:r>
-      <w:r>
-        <w:rPr>
-          <w:rStyle w:val="NormalTok"/>
-        </w:rPr>
-        <w:t xml:space="preserve">    </w:t>
-      </w:r>
-      <w:r>
-        <w:rPr>
-          <w:rStyle w:val="AttributeTok"/>
-        </w:rPr>
-        <w:t xml:space="preserve">x =</w:t>
-      </w:r>
-      <w:r>
-        <w:rPr>
-          <w:rStyle w:val="NormalTok"/>
-        </w:rPr>
-        <w:t xml:space="preserve"> distance,</w:t>
-      </w:r>
-      <w:r>
-        <w:br/>
-      </w:r>
-      <w:r>
-        <w:rPr>
-          <w:rStyle w:val="NormalTok"/>
-        </w:rPr>
-        <w:t xml:space="preserve">    </w:t>
-      </w:r>
-      <w:r>
-        <w:rPr>
-          <w:rStyle w:val="AttributeTok"/>
-        </w:rPr>
-        <w:t xml:space="preserve">color =</w:t>
-      </w:r>
-      <w:r>
-        <w:rPr>
-          <w:rStyle w:val="NormalTok"/>
-        </w:rPr>
-        <w:t xml:space="preserve"> flying_start_distance,</w:t>
-      </w:r>
-      <w:r>
-        <w:br/>
-      </w:r>
-      <w:r>
-        <w:rPr>
-          <w:rStyle w:val="NormalTok"/>
-        </w:rPr>
-        <w:t xml:space="preserve">    </w:t>
-      </w:r>
-      <w:r>
-        <w:rPr>
-          <w:rStyle w:val="AttributeTok"/>
-        </w:rPr>
-        <w:t xml:space="preserve">group =</w:t>
-      </w:r>
-      <w:r>
-        <w:rPr>
-          <w:rStyle w:val="NormalTok"/>
-        </w:rPr>
-        <w:t xml:space="preserve"> flying_start_distance</w:t>
-      </w:r>
-      <w:r>
-        <w:br/>
-      </w:r>
-      <w:r>
-        <w:rPr>
-          <w:rStyle w:val="NormalTok"/>
-        </w:rPr>
-        <w:t xml:space="preserve">  )</w:t>
-      </w:r>
-      <w:r>
-        <w:br/>
-      </w:r>
-      <w:r>
-        <w:rPr>
-          <w:rStyle w:val="NormalTok"/>
-        </w:rPr>
-        <w:t xml:space="preserve">) </w:t>
-      </w:r>
-      <w:r>
-        <w:rPr>
-          <w:rStyle w:val="SpecialCharTok"/>
-        </w:rPr>
-        <w:t xml:space="preserve">+</w:t>
-      </w:r>
-      <w:r>
-        <w:br/>
-      </w:r>
-      <w:r>
-        <w:rPr>
-          <w:rStyle w:val="NormalTok"/>
-        </w:rPr>
-        <w:t xml:space="preserve">  </w:t>
-      </w:r>
-      <w:r>
-        <w:rPr>
-          <w:rStyle w:val="FunctionTok"/>
-        </w:rPr>
-        <w:t xml:space="preserve">theme_bw</w:t>
-      </w:r>
-      <w:r>
-        <w:rPr>
-          <w:rStyle w:val="NormalTok"/>
-        </w:rPr>
-        <w:t xml:space="preserve">(</w:t>
-      </w:r>
-      <w:r>
-        <w:rPr>
-          <w:rStyle w:val="DecValTok"/>
-        </w:rPr>
-        <w:t xml:space="preserve">8</w:t>
-      </w:r>
-      <w:r>
-        <w:rPr>
-          <w:rStyle w:val="NormalTok"/>
-        </w:rPr>
-        <w:t xml:space="preserve">) </w:t>
-      </w:r>
-      <w:r>
-        <w:rPr>
-          <w:rStyle w:val="SpecialCharTok"/>
-        </w:rPr>
-        <w:t xml:space="preserve">+</w:t>
-      </w:r>
-      <w:r>
-        <w:br/>
-      </w:r>
-      <w:r>
-        <w:rPr>
-          <w:rStyle w:val="NormalTok"/>
-        </w:rPr>
-        <w:t xml:space="preserve">  </w:t>
-      </w:r>
-      <w:r>
-        <w:rPr>
-          <w:rStyle w:val="FunctionTok"/>
-        </w:rPr>
-        <w:t xml:space="preserve">geom_line</w:t>
-      </w:r>
-      <w:r>
-        <w:rPr>
-          <w:rStyle w:val="NormalTok"/>
-        </w:rPr>
-        <w:t xml:space="preserve">(</w:t>
-      </w:r>
-      <w:r>
-        <w:rPr>
-          <w:rStyle w:val="AttributeTok"/>
-        </w:rPr>
-        <w:t xml:space="preserve">alpha =</w:t>
-      </w:r>
-      <w:r>
-        <w:rPr>
-          <w:rStyle w:val="NormalTok"/>
-        </w:rPr>
-        <w:t xml:space="preserve"> </w:t>
-      </w:r>
-      <w:r>
-        <w:rPr>
-          <w:rStyle w:val="FloatTok"/>
-        </w:rPr>
-        <w:t xml:space="preserve">0.3</w:t>
-      </w:r>
-      <w:r>
-        <w:rPr>
-          <w:rStyle w:val="NormalTok"/>
-        </w:rPr>
-        <w:t xml:space="preserve">) </w:t>
-      </w:r>
-      <w:r>
-        <w:rPr>
-          <w:rStyle w:val="SpecialCharTok"/>
-        </w:rPr>
-        <w:t xml:space="preserve">+</w:t>
-      </w:r>
-      <w:r>
-        <w:br/>
-      </w:r>
-      <w:r>
-        <w:rPr>
-          <w:rStyle w:val="NormalTok"/>
-        </w:rPr>
-        <w:t xml:space="preserve">  </w:t>
-      </w:r>
-      <w:r>
-        <w:rPr>
-          <w:rStyle w:val="FunctionTok"/>
-        </w:rPr>
-        <w:t xml:space="preserve">geom_hline</w:t>
-      </w:r>
-      <w:r>
-        <w:rPr>
-          <w:rStyle w:val="NormalTok"/>
-        </w:rPr>
-        <w:t xml:space="preserve">(</w:t>
-      </w:r>
-      <w:r>
-        <w:rPr>
-          <w:rStyle w:val="AttributeTok"/>
-        </w:rPr>
-        <w:t xml:space="preserve">yintercept =</w:t>
-      </w:r>
-      <w:r>
-        <w:rPr>
-          <w:rStyle w:val="NormalTok"/>
-        </w:rPr>
-        <w:t xml:space="preserve"> </w:t>
-      </w:r>
-      <w:r>
-        <w:rPr>
-          <w:rStyle w:val="DecValTok"/>
-        </w:rPr>
-        <w:t xml:space="preserve">0</w:t>
-      </w:r>
-      <w:r>
-        <w:rPr>
-          <w:rStyle w:val="NormalTok"/>
-        </w:rPr>
-        <w:t xml:space="preserve">, </w:t>
-      </w:r>
-      <w:r>
-        <w:rPr>
-          <w:rStyle w:val="AttributeTok"/>
-        </w:rPr>
-        <w:t xml:space="preserve">linetype =</w:t>
-      </w:r>
-      <w:r>
-        <w:rPr>
-          <w:rStyle w:val="NormalTok"/>
-        </w:rPr>
-        <w:t xml:space="preserve"> </w:t>
-      </w:r>
-      <w:r>
-        <w:rPr>
-          <w:rStyle w:val="StringTok"/>
-        </w:rPr>
-        <w:t xml:space="preserve">"dashed"</w:t>
-      </w:r>
-      <w:r>
-        <w:rPr>
-          <w:rStyle w:val="NormalTok"/>
-        </w:rPr>
-        <w:t xml:space="preserve">) </w:t>
-      </w:r>
-      <w:r>
-        <w:rPr>
-          <w:rStyle w:val="SpecialCharTok"/>
-        </w:rPr>
-        <w:t xml:space="preserve">+</w:t>
-      </w:r>
-      <w:r>
-        <w:br/>
-      </w:r>
-      <w:r>
-        <w:rPr>
-          <w:rStyle w:val="NormalTok"/>
-        </w:rPr>
-        <w:t xml:space="preserve">  </w:t>
-      </w:r>
-      <w:r>
-        <w:rPr>
-          <w:rStyle w:val="FunctionTok"/>
-        </w:rPr>
-        <w:t xml:space="preserve">scale_color_gradientn</w:t>
-      </w:r>
-      <w:r>
-        <w:rPr>
-          <w:rStyle w:val="NormalTok"/>
-        </w:rPr>
-        <w:t xml:space="preserve">(</w:t>
-      </w:r>
-      <w:r>
-        <w:rPr>
-          <w:rStyle w:val="AttributeTok"/>
-        </w:rPr>
-        <w:t xml:space="preserve">colours =</w:t>
-      </w:r>
-      <w:r>
-        <w:rPr>
-          <w:rStyle w:val="NormalTok"/>
-        </w:rPr>
-        <w:t xml:space="preserve"> </w:t>
-      </w:r>
-      <w:r>
-        <w:rPr>
-          <w:rStyle w:val="FunctionTok"/>
-        </w:rPr>
-        <w:t xml:space="preserve">terrain.colors</w:t>
-      </w:r>
-      <w:r>
-        <w:rPr>
-          <w:rStyle w:val="NormalTok"/>
-        </w:rPr>
-        <w:t xml:space="preserve">(</w:t>
-      </w:r>
-      <w:r>
-        <w:rPr>
-          <w:rStyle w:val="DecValTok"/>
-        </w:rPr>
-        <w:t xml:space="preserve">5</w:t>
-      </w:r>
-      <w:r>
-        <w:rPr>
-          <w:rStyle w:val="NormalTok"/>
-        </w:rPr>
-        <w:t xml:space="preserve">, </w:t>
-      </w:r>
-      <w:r>
-        <w:rPr>
-          <w:rStyle w:val="AttributeTok"/>
-        </w:rPr>
-        <w:t xml:space="preserve">rev =</w:t>
-      </w:r>
-      <w:r>
-        <w:rPr>
-          <w:rStyle w:val="NormalTok"/>
-        </w:rPr>
-        <w:t xml:space="preserve"> </w:t>
-      </w:r>
-      <w:r>
-        <w:rPr>
-          <w:rStyle w:val="ConstantTok"/>
-        </w:rPr>
-        <w:t xml:space="preserve">FALSE</w:t>
-      </w:r>
-      <w:r>
-        <w:rPr>
-          <w:rStyle w:val="NormalTok"/>
-        </w:rPr>
-        <w:t xml:space="preserve">)) </w:t>
-      </w:r>
-      <w:r>
-        <w:rPr>
-          <w:rStyle w:val="SpecialCharTok"/>
-        </w:rPr>
-        <w:t xml:space="preserve">+</w:t>
-      </w:r>
-      <w:r>
-        <w:br/>
-      </w:r>
-      <w:r>
-        <w:rPr>
-          <w:rStyle w:val="NormalTok"/>
-        </w:rPr>
-        <w:t xml:space="preserve">  </w:t>
-      </w:r>
-      <w:r>
-        <w:rPr>
-          <w:rStyle w:val="FunctionTok"/>
-        </w:rPr>
-        <w:t xml:space="preserve">facet_wrap</w:t>
-      </w:r>
-      <w:r>
-        <w:rPr>
-          <w:rStyle w:val="NormalTok"/>
-        </w:rPr>
-        <w:t xml:space="preserve">(</w:t>
-      </w:r>
-      <w:r>
-        <w:rPr>
-          <w:rStyle w:val="SpecialCharTok"/>
-        </w:rPr>
-        <w:t xml:space="preserve">~</w:t>
-      </w:r>
-      <w:r>
-        <w:rPr>
-          <w:rStyle w:val="NormalTok"/>
-        </w:rPr>
-        <w:t xml:space="preserve">model) </w:t>
-      </w:r>
-      <w:r>
-        <w:rPr>
-          <w:rStyle w:val="SpecialCharTok"/>
-        </w:rPr>
-        <w:t xml:space="preserve">+</w:t>
-      </w:r>
-      <w:r>
-        <w:br/>
-      </w:r>
-      <w:r>
-        <w:rPr>
-          <w:rStyle w:val="NormalTok"/>
-        </w:rPr>
-        <w:t xml:space="preserve">  </w:t>
-      </w:r>
-      <w:r>
-        <w:rPr>
-          <w:rStyle w:val="FunctionTok"/>
-        </w:rPr>
-        <w:t xml:space="preserve">xlab</w:t>
-      </w:r>
-      <w:r>
-        <w:rPr>
-          <w:rStyle w:val="NormalTok"/>
-        </w:rPr>
-        <w:t xml:space="preserve">(</w:t>
-      </w:r>
-      <w:r>
-        <w:rPr>
-          <w:rStyle w:val="StringTok"/>
-        </w:rPr>
-        <w:t xml:space="preserve">"Distance (m)"</w:t>
-      </w:r>
-      <w:r>
-        <w:rPr>
-          <w:rStyle w:val="NormalTok"/>
-        </w:rPr>
-        <w:t xml:space="preserve">) </w:t>
-      </w:r>
-      <w:r>
-        <w:rPr>
-          <w:rStyle w:val="SpecialCharTok"/>
-        </w:rPr>
-        <w:t xml:space="preserve">+</w:t>
-      </w:r>
-      <w:r>
-        <w:br/>
-      </w:r>
-      <w:r>
-        <w:rPr>
-          <w:rStyle w:val="NormalTok"/>
-        </w:rPr>
-        <w:t xml:space="preserve">  </w:t>
-      </w:r>
-      <w:r>
-        <w:rPr>
-          <w:rStyle w:val="FunctionTok"/>
-        </w:rPr>
-        <w:t xml:space="preserve">ylab</w:t>
-      </w:r>
-      <w:r>
-        <w:rPr>
-          <w:rStyle w:val="NormalTok"/>
-        </w:rPr>
-        <w:t xml:space="preserve">(</w:t>
-      </w:r>
-      <w:r>
-        <w:rPr>
-          <w:rStyle w:val="StringTok"/>
-        </w:rPr>
-        <w:t xml:space="preserve">"Observed - predicted time (s)"</w:t>
-      </w:r>
-      <w:r>
-        <w:rPr>
-          <w:rStyle w:val="NormalTok"/>
-        </w:rPr>
-        <w:t xml:space="preserve">) </w:t>
-      </w:r>
-      <w:r>
-        <w:rPr>
-          <w:rStyle w:val="SpecialCharTok"/>
-        </w:rPr>
-        <w:t xml:space="preserve">+</w:t>
-      </w:r>
-      <w:r>
-        <w:br/>
-      </w:r>
-      <w:r>
-        <w:rPr>
-          <w:rStyle w:val="NormalTok"/>
-        </w:rPr>
-        <w:t xml:space="preserve">  </w:t>
-      </w:r>
-      <w:r>
-        <w:rPr>
-          <w:rStyle w:val="FunctionTok"/>
-        </w:rPr>
-        <w:t xml:space="preserve">theme</w:t>
-      </w:r>
-      <w:r>
-        <w:rPr>
-          <w:rStyle w:val="NormalTok"/>
-        </w:rPr>
-        <w:t xml:space="preserve">(</w:t>
-      </w:r>
-      <w:r>
-        <w:rPr>
-          <w:rStyle w:val="AttributeTok"/>
-        </w:rPr>
-        <w:t xml:space="preserve">legend.position =</w:t>
-      </w:r>
-      <w:r>
-        <w:rPr>
-          <w:rStyle w:val="NormalTok"/>
-        </w:rPr>
-        <w:t xml:space="preserve"> </w:t>
-      </w:r>
-      <w:r>
-        <w:rPr>
-          <w:rStyle w:val="StringTok"/>
-        </w:rPr>
-        <w:t xml:space="preserve">"top"</w:t>
-      </w:r>
-      <w:r>
-        <w:rPr>
-          <w:rStyle w:val="NormalTok"/>
-        </w:rPr>
-        <w:t xml:space="preserve">) </w:t>
-      </w:r>
-      <w:r>
-        <w:rPr>
-          <w:rStyle w:val="SpecialCharTok"/>
-        </w:rPr>
-        <w:t xml:space="preserve">+</w:t>
-      </w:r>
-      <w:r>
-        <w:br/>
-      </w:r>
-      <w:r>
-        <w:rPr>
-          <w:rStyle w:val="NormalTok"/>
-        </w:rPr>
-        <w:t xml:space="preserve">  </w:t>
-      </w:r>
-      <w:r>
-        <w:rPr>
-          <w:rStyle w:val="FunctionTok"/>
-        </w:rPr>
-        <w:t xml:space="preserve">labs</w:t>
-      </w:r>
-      <w:r>
-        <w:rPr>
-          <w:rStyle w:val="NormalTok"/>
-        </w:rPr>
-        <w:t xml:space="preserve">(</w:t>
-      </w:r>
-      <w:r>
-        <w:rPr>
-          <w:rStyle w:val="AttributeTok"/>
-        </w:rPr>
-        <w:t xml:space="preserve">color =</w:t>
-      </w:r>
-      <w:r>
-        <w:rPr>
-          <w:rStyle w:val="NormalTok"/>
-        </w:rPr>
-        <w:t xml:space="preserve"> </w:t>
-      </w:r>
-      <w:r>
-        <w:rPr>
-          <w:rStyle w:val="StringTok"/>
-        </w:rPr>
-        <w:t xml:space="preserve">"Flying start distance"</w:t>
-      </w:r>
-      <w:r>
-        <w:rPr>
-          <w:rStyle w:val="NormalTok"/>
-        </w:rPr>
-        <w:t xml:space="preserve">)</w:t>
-      </w:r>
-    </w:p>
-    <w:p>
-      <w:pPr>
-        <w:pStyle w:val="FirstParagraph"/>
+        <w:pStyle w:val="BodyText"/>
       </w:pPr>
       <w:r>
         <w:drawing>
@@ -15706,7 +15077,7 @@
         <w:rPr>
           <w:rStyle w:val="CommentTok"/>
         </w:rPr>
-        <w:t xml:space="preserve">#&gt;  4  8.00  1.07  7.48  15.0 -0.0000164</w:t>
+        <w:t xml:space="preserve">#&gt;  4  8.00  1.07  7.48  15.0 -0.0000166</w:t>
       </w:r>
       <w:r>
         <w:br/>
@@ -15715,7 +15086,7 @@
         <w:rPr>
           <w:rStyle w:val="CommentTok"/>
         </w:rPr>
-        <w:t xml:space="preserve">#&gt;  5  8.00  1.07  7.48  15.0 -0.0000593</w:t>
+        <w:t xml:space="preserve">#&gt;  5  8.00  1.07  7.48  15.0 -0.0000591</w:t>
       </w:r>
       <w:r>
         <w:br/>
@@ -15733,7 +15104,7 @@
         <w:rPr>
           <w:rStyle w:val="CommentTok"/>
         </w:rPr>
-        <w:t xml:space="preserve">#&gt;  7  8.00  1.07  7.48  15.0  0.0000791</w:t>
+        <w:t xml:space="preserve">#&gt;  7  8.00  1.07  7.48  15.0  0.0000793</w:t>
       </w:r>
       <w:r>
         <w:br/>
@@ -19361,7 +18732,7 @@
           <w:rPr>
             <w:rStyle w:val="Hyperlink"/>
           </w:rPr>
-          <w:t xml:space="preserve">https://doi.org/10.5281/zenodo.3751836</w:t>
+          <w:t xml:space="preserve">https://CRAN.R-project.org/package=shorts</w:t>
         </w:r>
       </w:hyperlink>
       <w:r>

</xml_diff>